<commit_message>
added trigger in DB for managing vehicle status
</commit_message>
<xml_diff>
--- a/other/dba REQUIREMTNS.docx
+++ b/other/dba REQUIREMTNS.docx
@@ -55,12 +55,12 @@
         </w:numPr>
         <w:spacing w:after="0" w:line="240" w:lineRule="auto"/>
         <w:rPr>
-          <w:color w:val="FF0000"/>
-        </w:rPr>
-      </w:pPr>
-      <w:r>
-        <w:rPr>
-          <w:color w:val="FF0000"/>
+          <w:color w:val="00B050"/>
+        </w:rPr>
+      </w:pPr>
+      <w:r>
+        <w:rPr>
+          <w:color w:val="00B050"/>
           <w:sz w:val="24"/>
           <w:szCs w:val="24"/>
         </w:rPr>
@@ -69,7 +69,7 @@
       <w:r>
         <w:rPr>
           <w:b/>
-          <w:color w:val="FF0000"/>
+          <w:color w:val="00B050"/>
           <w:sz w:val="24"/>
           <w:szCs w:val="24"/>
         </w:rPr>
@@ -85,12 +85,12 @@
         </w:numPr>
         <w:spacing w:after="0" w:line="240" w:lineRule="auto"/>
         <w:rPr>
-          <w:color w:val="FF0000"/>
-        </w:rPr>
-      </w:pPr>
-      <w:r>
-        <w:rPr>
-          <w:color w:val="FF0000"/>
+          <w:color w:val="00B050"/>
+        </w:rPr>
+      </w:pPr>
+      <w:r>
+        <w:rPr>
+          <w:color w:val="00B050"/>
           <w:sz w:val="24"/>
           <w:szCs w:val="24"/>
         </w:rPr>
@@ -99,7 +99,7 @@
       <w:r>
         <w:rPr>
           <w:b/>
-          <w:color w:val="FF0000"/>
+          <w:color w:val="00B050"/>
           <w:sz w:val="24"/>
           <w:szCs w:val="24"/>
         </w:rPr>
@@ -158,12 +158,12 @@
         </w:numPr>
         <w:spacing w:after="0" w:line="240" w:lineRule="auto"/>
         <w:rPr>
-          <w:color w:val="FF0000"/>
-        </w:rPr>
-      </w:pPr>
-      <w:r>
-        <w:rPr>
-          <w:color w:val="FF0000"/>
+          <w:color w:val="00B050"/>
+        </w:rPr>
+      </w:pPr>
+      <w:r>
+        <w:rPr>
+          <w:color w:val="00B050"/>
           <w:sz w:val="24"/>
           <w:szCs w:val="24"/>
         </w:rPr>
@@ -172,7 +172,7 @@
       <w:r>
         <w:rPr>
           <w:b/>
-          <w:color w:val="FF0000"/>
+          <w:color w:val="00B050"/>
           <w:sz w:val="24"/>
           <w:szCs w:val="24"/>
         </w:rPr>
@@ -258,12 +258,12 @@
         </w:numPr>
         <w:spacing w:after="0" w:line="240" w:lineRule="auto"/>
         <w:rPr>
-          <w:color w:val="FF0000"/>
-        </w:rPr>
-      </w:pPr>
-      <w:r>
-        <w:rPr>
-          <w:color w:val="FF0000"/>
+          <w:color w:val="00B050"/>
+        </w:rPr>
+      </w:pPr>
+      <w:r>
+        <w:rPr>
+          <w:color w:val="00B050"/>
           <w:sz w:val="24"/>
           <w:szCs w:val="24"/>
         </w:rPr>
@@ -272,7 +272,7 @@
       <w:r>
         <w:rPr>
           <w:b/>
-          <w:color w:val="FF0000"/>
+          <w:color w:val="00B050"/>
           <w:sz w:val="24"/>
           <w:szCs w:val="24"/>
         </w:rPr>
@@ -288,12 +288,12 @@
         </w:numPr>
         <w:spacing w:after="0" w:line="240" w:lineRule="auto"/>
         <w:rPr>
-          <w:color w:val="FF0000"/>
-        </w:rPr>
-      </w:pPr>
-      <w:r>
-        <w:rPr>
-          <w:color w:val="FF0000"/>
+          <w:color w:val="00B050"/>
+        </w:rPr>
+      </w:pPr>
+      <w:r>
+        <w:rPr>
+          <w:color w:val="00B050"/>
           <w:sz w:val="24"/>
           <w:szCs w:val="24"/>
         </w:rPr>
@@ -302,7 +302,7 @@
       <w:r>
         <w:rPr>
           <w:b/>
-          <w:color w:val="FF0000"/>
+          <w:color w:val="00B050"/>
           <w:sz w:val="24"/>
           <w:szCs w:val="24"/>
         </w:rPr>
@@ -318,12 +318,12 @@
         </w:numPr>
         <w:spacing w:after="0" w:line="240" w:lineRule="auto"/>
         <w:rPr>
-          <w:color w:val="FF0000"/>
-        </w:rPr>
-      </w:pPr>
-      <w:r>
-        <w:rPr>
-          <w:color w:val="FF0000"/>
+          <w:color w:val="00B050"/>
+        </w:rPr>
+      </w:pPr>
+      <w:r>
+        <w:rPr>
+          <w:color w:val="00B050"/>
           <w:sz w:val="24"/>
           <w:szCs w:val="24"/>
         </w:rPr>
@@ -332,7 +332,7 @@
       <w:r>
         <w:rPr>
           <w:b/>
-          <w:color w:val="FF0000"/>
+          <w:color w:val="00B050"/>
           <w:sz w:val="24"/>
           <w:szCs w:val="24"/>
         </w:rPr>
@@ -367,12 +367,12 @@
         </w:numPr>
         <w:spacing w:after="0" w:line="240" w:lineRule="auto"/>
         <w:rPr>
-          <w:color w:val="FF0000"/>
-        </w:rPr>
-      </w:pPr>
-      <w:r>
-        <w:rPr>
-          <w:color w:val="FF0000"/>
+          <w:color w:val="00B050"/>
+        </w:rPr>
+      </w:pPr>
+      <w:r>
+        <w:rPr>
+          <w:color w:val="00B050"/>
           <w:sz w:val="24"/>
           <w:szCs w:val="24"/>
         </w:rPr>
@@ -381,7 +381,7 @@
       <w:r>
         <w:rPr>
           <w:b/>
-          <w:color w:val="FF0000"/>
+          <w:color w:val="00B050"/>
           <w:sz w:val="24"/>
           <w:szCs w:val="24"/>
         </w:rPr>
@@ -397,12 +397,12 @@
         </w:numPr>
         <w:spacing w:after="0" w:line="240" w:lineRule="auto"/>
         <w:rPr>
-          <w:color w:val="FF0000"/>
-        </w:rPr>
-      </w:pPr>
-      <w:r>
-        <w:rPr>
-          <w:color w:val="FF0000"/>
+          <w:color w:val="00B050"/>
+        </w:rPr>
+      </w:pPr>
+      <w:r>
+        <w:rPr>
+          <w:color w:val="00B050"/>
           <w:sz w:val="24"/>
           <w:szCs w:val="24"/>
         </w:rPr>
@@ -411,7 +411,7 @@
       <w:r>
         <w:rPr>
           <w:b/>
-          <w:color w:val="FF0000"/>
+          <w:color w:val="00B050"/>
           <w:sz w:val="24"/>
           <w:szCs w:val="24"/>
         </w:rPr>

</xml_diff>